<commit_message>
Add drawings and updated instruction document
</commit_message>
<xml_diff>
--- a/V1 RAT CAGE LID MODIFICATIONS/V1 RAT CAGE LID MODIFICATION INSTRUCTIONS/V1 RAT CAGE LID MODIFICATION INSTRUCTIONS.docx
+++ b/V1 RAT CAGE LID MODIFICATIONS/V1 RAT CAGE LID MODIFICATION INSTRUCTIONS/V1 RAT CAGE LID MODIFICATION INSTRUCTIONS.docx
@@ -180,48 +180,6 @@
           <w:p>
             <w:r>
               <w:t>Custom machined</w:t>
-            </w:r>
-          </w:p>
-        </w:tc>
-        <w:tc>
-          <w:tcPr>
-            <w:tcW w:w="1615" w:type="dxa"/>
-          </w:tcPr>
-          <w:p>
-            <w:r>
-              <w:t>1</w:t>
-            </w:r>
-          </w:p>
-        </w:tc>
-      </w:tr>
-      <w:tr>
-        <w:tc>
-          <w:tcPr>
-            <w:tcW w:w="2181" w:type="dxa"/>
-          </w:tcPr>
-          <w:p>
-            <w:r>
-              <w:t>RCBH4 Weldment</w:t>
-            </w:r>
-          </w:p>
-        </w:tc>
-        <w:tc>
-          <w:tcPr>
-            <w:tcW w:w="2253" w:type="dxa"/>
-          </w:tcPr>
-          <w:p>
-            <w:r>
-              <w:t>J008644</w:t>
-            </w:r>
-          </w:p>
-        </w:tc>
-        <w:tc>
-          <w:tcPr>
-            <w:tcW w:w="3301" w:type="dxa"/>
-          </w:tcPr>
-          <w:p>
-            <w:r>
-              <w:t>Custom weldment-GoProto</w:t>
             </w:r>
           </w:p>
         </w:tc>

</xml_diff>